<commit_message>
lab 4 almost finish
</commit_message>
<xml_diff>
--- a/Lab 4/B2111933 - Truong Dang Truc Lam - CT209H - M04 - Lab 4.docx
+++ b/Lab 4/B2111933 - Truong Dang Truc Lam - CT209H - M04 - Lab 4.docx
@@ -2269,6 +2269,7 @@
           <w:rFonts w:ascii="Times New Roman" w:hAnsi="Times New Roman" w:cs="Times New Roman"/>
           <w:b/>
           <w:bCs/>
+          <w:noProof/>
           <w:sz w:val="26"/>
           <w:szCs w:val="26"/>
         </w:rPr>
@@ -2352,6 +2353,7 @@
           <w:rFonts w:ascii="Times New Roman" w:hAnsi="Times New Roman" w:cs="Times New Roman"/>
           <w:b/>
           <w:bCs/>
+          <w:noProof/>
           <w:sz w:val="26"/>
           <w:szCs w:val="26"/>
         </w:rPr>
@@ -2424,6 +2426,7 @@
       <w:r>
         <w:rPr>
           <w:rFonts w:ascii="Times New Roman" w:hAnsi="Times New Roman" w:cs="Times New Roman"/>
+          <w:noProof/>
           <w:sz w:val="26"/>
           <w:szCs w:val="26"/>
         </w:rPr>
@@ -2519,6 +2522,7 @@
       <w:r>
         <w:rPr>
           <w:rFonts w:ascii="Times New Roman" w:hAnsi="Times New Roman" w:cs="Times New Roman"/>
+          <w:noProof/>
           <w:sz w:val="26"/>
           <w:szCs w:val="26"/>
         </w:rPr>
@@ -2591,6 +2595,7 @@
       <w:r>
         <w:rPr>
           <w:rFonts w:ascii="Times New Roman" w:hAnsi="Times New Roman" w:cs="Times New Roman"/>
+          <w:noProof/>
           <w:sz w:val="26"/>
           <w:szCs w:val="26"/>
         </w:rPr>
@@ -2677,7 +2682,27 @@
           <w:sz w:val="26"/>
           <w:szCs w:val="26"/>
         </w:rPr>
-        <w:t xml:space="preserve">EXERCISE 4: </w:t>
+        <w:t xml:space="preserve">EXERCISE </w:t>
+      </w:r>
+      <w:r>
+        <w:rPr>
+          <w:rFonts w:ascii="Times New Roman" w:hAnsi="Times New Roman" w:cs="Times New Roman"/>
+          <w:b/>
+          <w:bCs/>
+          <w:sz w:val="26"/>
+          <w:szCs w:val="26"/>
+        </w:rPr>
+        <w:t>5</w:t>
+      </w:r>
+      <w:r>
+        <w:rPr>
+          <w:rFonts w:ascii="Times New Roman" w:hAnsi="Times New Roman" w:cs="Times New Roman"/>
+          <w:b/>
+          <w:bCs/>
+          <w:sz w:val="26"/>
+          <w:szCs w:val="26"/>
+        </w:rPr>
+        <w:t xml:space="preserve">: </w:t>
       </w:r>
       <w:r>
         <w:rPr>
@@ -2729,6 +2754,7 @@
           <w:rFonts w:ascii="Times New Roman" w:hAnsi="Times New Roman" w:cs="Times New Roman"/>
           <w:b/>
           <w:bCs/>
+          <w:noProof/>
           <w:sz w:val="26"/>
           <w:szCs w:val="26"/>
         </w:rPr>
@@ -2801,6 +2827,7 @@
       <w:r>
         <w:rPr>
           <w:rFonts w:ascii="Times New Roman" w:hAnsi="Times New Roman" w:cs="Times New Roman"/>
+          <w:noProof/>
           <w:sz w:val="26"/>
           <w:szCs w:val="26"/>
         </w:rPr>
@@ -2870,6 +2897,594 @@
     <w:p>
       <w:pPr>
         <w:ind w:left="-360" w:right="-360"/>
+        <w:rPr>
+          <w:rFonts w:ascii="Times New Roman" w:hAnsi="Times New Roman" w:cs="Times New Roman"/>
+          <w:b/>
+          <w:bCs/>
+          <w:sz w:val="26"/>
+          <w:szCs w:val="26"/>
+        </w:rPr>
+      </w:pPr>
+      <w:r>
+        <w:rPr>
+          <w:rFonts w:ascii="Times New Roman" w:hAnsi="Times New Roman" w:cs="Times New Roman"/>
+          <w:b/>
+          <w:bCs/>
+          <w:sz w:val="26"/>
+          <w:szCs w:val="26"/>
+        </w:rPr>
+        <w:lastRenderedPageBreak/>
+        <w:t>EXERCISE 6: CONFIGURING DISTRIBUTED FILE SYSTEM REPLICATION</w:t>
+      </w:r>
+    </w:p>
+    <w:p>
+      <w:pPr>
+        <w:ind w:left="-360" w:right="-360"/>
+        <w:rPr>
+          <w:rFonts w:ascii="Times New Roman" w:hAnsi="Times New Roman" w:cs="Times New Roman"/>
+          <w:b/>
+          <w:bCs/>
+          <w:sz w:val="26"/>
+          <w:szCs w:val="26"/>
+        </w:rPr>
+      </w:pPr>
+    </w:p>
+    <w:p>
+      <w:pPr>
+        <w:ind w:left="-360" w:right="-360"/>
+        <w:jc w:val="center"/>
+        <w:rPr>
+          <w:rFonts w:ascii="Times New Roman" w:hAnsi="Times New Roman" w:cs="Times New Roman"/>
+          <w:sz w:val="26"/>
+          <w:szCs w:val="26"/>
+        </w:rPr>
+      </w:pPr>
+      <w:r>
+        <w:rPr>
+          <w:rFonts w:ascii="Times New Roman" w:hAnsi="Times New Roman" w:cs="Times New Roman"/>
+          <w:sz w:val="26"/>
+          <w:szCs w:val="26"/>
+        </w:rPr>
+        <w:drawing>
+          <wp:inline distT="0" distB="0" distL="0" distR="0" wp14:anchorId="04191DA6" wp14:editId="402E934B">
+            <wp:extent cx="5943600" cy="3049270"/>
+            <wp:effectExtent l="0" t="0" r="0" b="0"/>
+            <wp:docPr id="34" name="Picture 34"/>
+            <wp:cNvGraphicFramePr>
+              <a:graphicFrameLocks xmlns:a="http://schemas.openxmlformats.org/drawingml/2006/main" noChangeAspect="1"/>
+            </wp:cNvGraphicFramePr>
+            <a:graphic xmlns:a="http://schemas.openxmlformats.org/drawingml/2006/main">
+              <a:graphicData uri="http://schemas.openxmlformats.org/drawingml/2006/picture">
+                <pic:pic xmlns:pic="http://schemas.openxmlformats.org/drawingml/2006/picture">
+                  <pic:nvPicPr>
+                    <pic:cNvPr id="1" name=""/>
+                    <pic:cNvPicPr/>
+                  </pic:nvPicPr>
+                  <pic:blipFill>
+                    <a:blip r:embed="rId37"/>
+                    <a:stretch>
+                      <a:fillRect/>
+                    </a:stretch>
+                  </pic:blipFill>
+                  <pic:spPr>
+                    <a:xfrm>
+                      <a:off x="0" y="0"/>
+                      <a:ext cx="5943600" cy="3049270"/>
+                    </a:xfrm>
+                    <a:prstGeom prst="rect">
+                      <a:avLst/>
+                    </a:prstGeom>
+                  </pic:spPr>
+                </pic:pic>
+              </a:graphicData>
+            </a:graphic>
+          </wp:inline>
+        </w:drawing>
+      </w:r>
+    </w:p>
+    <w:p>
+      <w:pPr>
+        <w:ind w:left="-360" w:right="-360"/>
+        <w:jc w:val="center"/>
+        <w:rPr>
+          <w:rFonts w:ascii="Times New Roman" w:hAnsi="Times New Roman" w:cs="Times New Roman"/>
+          <w:sz w:val="26"/>
+          <w:szCs w:val="26"/>
+        </w:rPr>
+      </w:pPr>
+      <w:r>
+        <w:rPr>
+          <w:rFonts w:ascii="Times New Roman" w:hAnsi="Times New Roman" w:cs="Times New Roman"/>
+          <w:sz w:val="26"/>
+          <w:szCs w:val="26"/>
+        </w:rPr>
+        <w:t>A file system replication</w:t>
+      </w:r>
+    </w:p>
+    <w:p>
+      <w:pPr>
+        <w:ind w:left="-360" w:right="-360"/>
+        <w:jc w:val="center"/>
+        <w:rPr>
+          <w:rFonts w:ascii="Times New Roman" w:hAnsi="Times New Roman" w:cs="Times New Roman"/>
+          <w:sz w:val="26"/>
+          <w:szCs w:val="26"/>
+        </w:rPr>
+      </w:pPr>
+    </w:p>
+    <w:p>
+      <w:pPr>
+        <w:ind w:left="-360" w:right="-360"/>
+        <w:jc w:val="center"/>
+        <w:rPr>
+          <w:rFonts w:ascii="Times New Roman" w:hAnsi="Times New Roman" w:cs="Times New Roman"/>
+          <w:sz w:val="26"/>
+          <w:szCs w:val="26"/>
+        </w:rPr>
+      </w:pPr>
+      <w:r>
+        <w:rPr>
+          <w:rFonts w:ascii="Times New Roman" w:hAnsi="Times New Roman" w:cs="Times New Roman"/>
+          <w:sz w:val="26"/>
+          <w:szCs w:val="26"/>
+        </w:rPr>
+        <w:drawing>
+          <wp:inline distT="0" distB="0" distL="0" distR="0" wp14:anchorId="4EA79F20" wp14:editId="45B3D859">
+            <wp:extent cx="5943600" cy="2983865"/>
+            <wp:effectExtent l="0" t="0" r="0" b="6985"/>
+            <wp:docPr id="35" name="Picture 35"/>
+            <wp:cNvGraphicFramePr>
+              <a:graphicFrameLocks xmlns:a="http://schemas.openxmlformats.org/drawingml/2006/main" noChangeAspect="1"/>
+            </wp:cNvGraphicFramePr>
+            <a:graphic xmlns:a="http://schemas.openxmlformats.org/drawingml/2006/main">
+              <a:graphicData uri="http://schemas.openxmlformats.org/drawingml/2006/picture">
+                <pic:pic xmlns:pic="http://schemas.openxmlformats.org/drawingml/2006/picture">
+                  <pic:nvPicPr>
+                    <pic:cNvPr id="1" name=""/>
+                    <pic:cNvPicPr/>
+                  </pic:nvPicPr>
+                  <pic:blipFill>
+                    <a:blip r:embed="rId38"/>
+                    <a:stretch>
+                      <a:fillRect/>
+                    </a:stretch>
+                  </pic:blipFill>
+                  <pic:spPr>
+                    <a:xfrm>
+                      <a:off x="0" y="0"/>
+                      <a:ext cx="5943600" cy="2983865"/>
+                    </a:xfrm>
+                    <a:prstGeom prst="rect">
+                      <a:avLst/>
+                    </a:prstGeom>
+                  </pic:spPr>
+                </pic:pic>
+              </a:graphicData>
+            </a:graphic>
+          </wp:inline>
+        </w:drawing>
+      </w:r>
+    </w:p>
+    <w:p>
+      <w:pPr>
+        <w:ind w:left="-360" w:right="-360"/>
+        <w:jc w:val="center"/>
+        <w:rPr>
+          <w:rFonts w:ascii="Times New Roman" w:hAnsi="Times New Roman" w:cs="Times New Roman"/>
+          <w:sz w:val="26"/>
+          <w:szCs w:val="26"/>
+        </w:rPr>
+      </w:pPr>
+      <w:r>
+        <w:rPr>
+          <w:rFonts w:ascii="Times New Roman" w:hAnsi="Times New Roman" w:cs="Times New Roman"/>
+          <w:sz w:val="26"/>
+          <w:szCs w:val="26"/>
+        </w:rPr>
+        <w:t>Connect to a</w:t>
+      </w:r>
+      <w:r>
+        <w:rPr>
+          <w:rFonts w:ascii="Times New Roman" w:hAnsi="Times New Roman" w:cs="Times New Roman"/>
+          <w:sz w:val="26"/>
+          <w:szCs w:val="26"/>
+        </w:rPr>
+        <w:t xml:space="preserve"> </w:t>
+      </w:r>
+      <w:r>
+        <w:rPr>
+          <w:rFonts w:ascii="Times New Roman" w:hAnsi="Times New Roman" w:cs="Times New Roman"/>
+          <w:sz w:val="26"/>
+          <w:szCs w:val="26"/>
+        </w:rPr>
+        <w:t xml:space="preserve">file </w:t>
+      </w:r>
+      <w:r>
+        <w:rPr>
+          <w:rFonts w:ascii="Times New Roman" w:hAnsi="Times New Roman" w:cs="Times New Roman"/>
+          <w:sz w:val="26"/>
+          <w:szCs w:val="26"/>
+        </w:rPr>
+        <w:t>system replication</w:t>
+      </w:r>
+    </w:p>
+    <w:p>
+      <w:pPr>
+        <w:ind w:left="-360" w:right="-360"/>
+        <w:jc w:val="center"/>
+        <w:rPr>
+          <w:rFonts w:ascii="Times New Roman" w:hAnsi="Times New Roman" w:cs="Times New Roman"/>
+          <w:sz w:val="26"/>
+          <w:szCs w:val="26"/>
+        </w:rPr>
+      </w:pPr>
+    </w:p>
+    <w:p>
+      <w:pPr>
+        <w:ind w:left="-360" w:right="-360"/>
+        <w:rPr>
+          <w:rFonts w:ascii="Times New Roman" w:hAnsi="Times New Roman" w:cs="Times New Roman"/>
+          <w:b/>
+          <w:bCs/>
+          <w:sz w:val="26"/>
+          <w:szCs w:val="26"/>
+        </w:rPr>
+      </w:pPr>
+    </w:p>
+    <w:p>
+      <w:pPr>
+        <w:ind w:left="-360" w:right="-360"/>
+        <w:rPr>
+          <w:rFonts w:ascii="Times New Roman" w:hAnsi="Times New Roman" w:cs="Times New Roman"/>
+          <w:b/>
+          <w:bCs/>
+          <w:sz w:val="26"/>
+          <w:szCs w:val="26"/>
+        </w:rPr>
+      </w:pPr>
+      <w:r>
+        <w:rPr>
+          <w:rFonts w:ascii="Times New Roman" w:hAnsi="Times New Roman" w:cs="Times New Roman"/>
+          <w:b/>
+          <w:bCs/>
+          <w:sz w:val="26"/>
+          <w:szCs w:val="26"/>
+        </w:rPr>
+        <w:t>EXERCISE 7: CREATING AN ISCSI TARGET ON YOUR SERVER</w:t>
+      </w:r>
+    </w:p>
+    <w:p>
+      <w:pPr>
+        <w:ind w:left="-360" w:right="-360"/>
+        <w:rPr>
+          <w:rFonts w:ascii="Times New Roman" w:hAnsi="Times New Roman" w:cs="Times New Roman"/>
+          <w:b/>
+          <w:bCs/>
+          <w:sz w:val="26"/>
+          <w:szCs w:val="26"/>
+        </w:rPr>
+      </w:pPr>
+    </w:p>
+    <w:p>
+      <w:pPr>
+        <w:ind w:left="-360" w:right="-360"/>
+        <w:jc w:val="center"/>
+        <w:rPr>
+          <w:rFonts w:ascii="Times New Roman" w:hAnsi="Times New Roman" w:cs="Times New Roman"/>
+          <w:sz w:val="26"/>
+          <w:szCs w:val="26"/>
+        </w:rPr>
+      </w:pPr>
+      <w:r>
+        <w:rPr>
+          <w:rFonts w:ascii="Times New Roman" w:hAnsi="Times New Roman" w:cs="Times New Roman"/>
+          <w:sz w:val="26"/>
+          <w:szCs w:val="26"/>
+        </w:rPr>
+        <w:drawing>
+          <wp:inline distT="0" distB="0" distL="0" distR="0" wp14:anchorId="0EB9D026" wp14:editId="594938AB">
+            <wp:extent cx="5943600" cy="4685665"/>
+            <wp:effectExtent l="0" t="0" r="0" b="635"/>
+            <wp:docPr id="36" name="Picture 36"/>
+            <wp:cNvGraphicFramePr>
+              <a:graphicFrameLocks xmlns:a="http://schemas.openxmlformats.org/drawingml/2006/main" noChangeAspect="1"/>
+            </wp:cNvGraphicFramePr>
+            <a:graphic xmlns:a="http://schemas.openxmlformats.org/drawingml/2006/main">
+              <a:graphicData uri="http://schemas.openxmlformats.org/drawingml/2006/picture">
+                <pic:pic xmlns:pic="http://schemas.openxmlformats.org/drawingml/2006/picture">
+                  <pic:nvPicPr>
+                    <pic:cNvPr id="1" name=""/>
+                    <pic:cNvPicPr/>
+                  </pic:nvPicPr>
+                  <pic:blipFill>
+                    <a:blip r:embed="rId39"/>
+                    <a:stretch>
+                      <a:fillRect/>
+                    </a:stretch>
+                  </pic:blipFill>
+                  <pic:spPr>
+                    <a:xfrm>
+                      <a:off x="0" y="0"/>
+                      <a:ext cx="5943600" cy="4685665"/>
+                    </a:xfrm>
+                    <a:prstGeom prst="rect">
+                      <a:avLst/>
+                    </a:prstGeom>
+                  </pic:spPr>
+                </pic:pic>
+              </a:graphicData>
+            </a:graphic>
+          </wp:inline>
+        </w:drawing>
+      </w:r>
+    </w:p>
+    <w:p>
+      <w:pPr>
+        <w:ind w:left="-360" w:right="-360"/>
+        <w:jc w:val="center"/>
+        <w:rPr>
+          <w:rFonts w:ascii="Times New Roman" w:hAnsi="Times New Roman" w:cs="Times New Roman"/>
+          <w:sz w:val="26"/>
+          <w:szCs w:val="26"/>
+        </w:rPr>
+      </w:pPr>
+      <w:r>
+        <w:rPr>
+          <w:rFonts w:ascii="Times New Roman" w:hAnsi="Times New Roman" w:cs="Times New Roman"/>
+          <w:sz w:val="26"/>
+          <w:szCs w:val="26"/>
+        </w:rPr>
+        <w:t>Create an ISCSI target</w:t>
+      </w:r>
+    </w:p>
+    <w:p>
+      <w:pPr>
+        <w:rPr>
+          <w:rFonts w:ascii="Times New Roman" w:hAnsi="Times New Roman" w:cs="Times New Roman"/>
+          <w:b/>
+          <w:bCs/>
+          <w:sz w:val="26"/>
+          <w:szCs w:val="26"/>
+        </w:rPr>
+      </w:pPr>
+      <w:r>
+        <w:rPr>
+          <w:rFonts w:ascii="Times New Roman" w:hAnsi="Times New Roman" w:cs="Times New Roman"/>
+          <w:b/>
+          <w:bCs/>
+          <w:sz w:val="26"/>
+          <w:szCs w:val="26"/>
+        </w:rPr>
+        <w:br w:type="page"/>
+      </w:r>
+    </w:p>
+    <w:p>
+      <w:pPr>
+        <w:ind w:left="-360" w:right="-360"/>
+        <w:rPr>
+          <w:rFonts w:ascii="Times New Roman" w:hAnsi="Times New Roman" w:cs="Times New Roman"/>
+          <w:b/>
+          <w:bCs/>
+          <w:sz w:val="26"/>
+          <w:szCs w:val="26"/>
+        </w:rPr>
+      </w:pPr>
+      <w:r>
+        <w:rPr>
+          <w:rFonts w:ascii="Times New Roman" w:hAnsi="Times New Roman" w:cs="Times New Roman"/>
+          <w:b/>
+          <w:bCs/>
+          <w:sz w:val="26"/>
+          <w:szCs w:val="26"/>
+        </w:rPr>
+        <w:lastRenderedPageBreak/>
+        <w:t>EXERCISE 8: CONFIGURING AN ISCSI INITIATOR CONNECTION</w:t>
+      </w:r>
+    </w:p>
+    <w:p>
+      <w:pPr>
+        <w:ind w:left="-360" w:right="-360"/>
+        <w:jc w:val="center"/>
+        <w:rPr>
+          <w:rFonts w:ascii="Times New Roman" w:hAnsi="Times New Roman" w:cs="Times New Roman"/>
+          <w:sz w:val="26"/>
+          <w:szCs w:val="26"/>
+        </w:rPr>
+      </w:pPr>
+      <w:r>
+        <w:rPr>
+          <w:rFonts w:ascii="Times New Roman" w:hAnsi="Times New Roman" w:cs="Times New Roman"/>
+          <w:sz w:val="26"/>
+          <w:szCs w:val="26"/>
+        </w:rPr>
+        <w:drawing>
+          <wp:inline distT="0" distB="0" distL="0" distR="0" wp14:anchorId="7A7A4EF2" wp14:editId="4133A61B">
+            <wp:extent cx="5582429" cy="3200847"/>
+            <wp:effectExtent l="0" t="0" r="0" b="0"/>
+            <wp:docPr id="37" name="Picture 37"/>
+            <wp:cNvGraphicFramePr>
+              <a:graphicFrameLocks xmlns:a="http://schemas.openxmlformats.org/drawingml/2006/main" noChangeAspect="1"/>
+            </wp:cNvGraphicFramePr>
+            <a:graphic xmlns:a="http://schemas.openxmlformats.org/drawingml/2006/main">
+              <a:graphicData uri="http://schemas.openxmlformats.org/drawingml/2006/picture">
+                <pic:pic xmlns:pic="http://schemas.openxmlformats.org/drawingml/2006/picture">
+                  <pic:nvPicPr>
+                    <pic:cNvPr id="1" name=""/>
+                    <pic:cNvPicPr/>
+                  </pic:nvPicPr>
+                  <pic:blipFill>
+                    <a:blip r:embed="rId40"/>
+                    <a:stretch>
+                      <a:fillRect/>
+                    </a:stretch>
+                  </pic:blipFill>
+                  <pic:spPr>
+                    <a:xfrm>
+                      <a:off x="0" y="0"/>
+                      <a:ext cx="5582429" cy="3200847"/>
+                    </a:xfrm>
+                    <a:prstGeom prst="rect">
+                      <a:avLst/>
+                    </a:prstGeom>
+                  </pic:spPr>
+                </pic:pic>
+              </a:graphicData>
+            </a:graphic>
+          </wp:inline>
+        </w:drawing>
+      </w:r>
+    </w:p>
+    <w:p>
+      <w:pPr>
+        <w:ind w:left="-360" w:right="-360"/>
+        <w:jc w:val="center"/>
+        <w:rPr>
+          <w:rFonts w:ascii="Times New Roman" w:hAnsi="Times New Roman" w:cs="Times New Roman"/>
+          <w:sz w:val="26"/>
+          <w:szCs w:val="26"/>
+        </w:rPr>
+      </w:pPr>
+      <w:r>
+        <w:rPr>
+          <w:rFonts w:ascii="Times New Roman" w:hAnsi="Times New Roman" w:cs="Times New Roman"/>
+          <w:sz w:val="26"/>
+          <w:szCs w:val="26"/>
+        </w:rPr>
+        <w:t>C</w:t>
+      </w:r>
+      <w:r>
+        <w:rPr>
+          <w:rFonts w:ascii="Times New Roman" w:hAnsi="Times New Roman" w:cs="Times New Roman"/>
+          <w:sz w:val="26"/>
+          <w:szCs w:val="26"/>
+        </w:rPr>
+        <w:t>onfigur</w:t>
+      </w:r>
+      <w:r>
+        <w:rPr>
+          <w:rFonts w:ascii="Times New Roman" w:hAnsi="Times New Roman" w:cs="Times New Roman"/>
+          <w:sz w:val="26"/>
+          <w:szCs w:val="26"/>
+        </w:rPr>
+        <w:t>e</w:t>
+      </w:r>
+      <w:r>
+        <w:rPr>
+          <w:rFonts w:ascii="Times New Roman" w:hAnsi="Times New Roman" w:cs="Times New Roman"/>
+          <w:sz w:val="26"/>
+          <w:szCs w:val="26"/>
+        </w:rPr>
+        <w:t xml:space="preserve"> an ISCSI initiator connection</w:t>
+      </w:r>
+    </w:p>
+    <w:p>
+      <w:pPr>
+        <w:ind w:left="-360" w:right="-360"/>
+        <w:jc w:val="center"/>
+        <w:rPr>
+          <w:rFonts w:ascii="Times New Roman" w:hAnsi="Times New Roman" w:cs="Times New Roman"/>
+          <w:sz w:val="26"/>
+          <w:szCs w:val="26"/>
+        </w:rPr>
+      </w:pPr>
+    </w:p>
+    <w:p>
+      <w:pPr>
+        <w:ind w:left="-360" w:right="-360"/>
+        <w:rPr>
+          <w:rFonts w:ascii="Times New Roman" w:hAnsi="Times New Roman" w:cs="Times New Roman"/>
+          <w:b/>
+          <w:bCs/>
+          <w:sz w:val="26"/>
+          <w:szCs w:val="26"/>
+        </w:rPr>
+      </w:pPr>
+      <w:r>
+        <w:rPr>
+          <w:rFonts w:ascii="Times New Roman" w:hAnsi="Times New Roman" w:cs="Times New Roman"/>
+          <w:b/>
+          <w:bCs/>
+          <w:sz w:val="26"/>
+          <w:szCs w:val="26"/>
+        </w:rPr>
+        <w:t xml:space="preserve">EXERCISE </w:t>
+      </w:r>
+      <w:r>
+        <w:rPr>
+          <w:rFonts w:ascii="Times New Roman" w:hAnsi="Times New Roman" w:cs="Times New Roman"/>
+          <w:b/>
+          <w:bCs/>
+          <w:sz w:val="26"/>
+          <w:szCs w:val="26"/>
+        </w:rPr>
+        <w:t>9</w:t>
+      </w:r>
+      <w:r>
+        <w:rPr>
+          <w:rFonts w:ascii="Times New Roman" w:hAnsi="Times New Roman" w:cs="Times New Roman"/>
+          <w:b/>
+          <w:bCs/>
+          <w:sz w:val="26"/>
+          <w:szCs w:val="26"/>
+        </w:rPr>
+        <w:t>: SETTING UP WINDOWS SERVER 2019 WORK FOLDERS</w:t>
+      </w:r>
+      <w:r>
+        <w:rPr>
+          <w:rFonts w:ascii="Times New Roman" w:hAnsi="Times New Roman" w:cs="Times New Roman"/>
+          <w:b/>
+          <w:bCs/>
+          <w:sz w:val="26"/>
+          <w:szCs w:val="26"/>
+        </w:rPr>
+        <w:cr/>
+      </w:r>
+    </w:p>
+    <w:p>
+      <w:pPr>
+        <w:ind w:left="-360" w:right="-360"/>
+        <w:jc w:val="center"/>
+        <w:rPr>
+          <w:rFonts w:ascii="Times New Roman" w:hAnsi="Times New Roman" w:cs="Times New Roman"/>
+          <w:sz w:val="26"/>
+          <w:szCs w:val="26"/>
+        </w:rPr>
+      </w:pPr>
+    </w:p>
+    <w:p>
+      <w:pPr>
+        <w:ind w:left="-360" w:right="-360"/>
+        <w:jc w:val="center"/>
+        <w:rPr>
+          <w:rFonts w:ascii="Times New Roman" w:hAnsi="Times New Roman" w:cs="Times New Roman"/>
+          <w:sz w:val="26"/>
+          <w:szCs w:val="26"/>
+        </w:rPr>
+      </w:pPr>
+      <w:r>
+        <w:rPr>
+          <w:rFonts w:ascii="Times New Roman" w:hAnsi="Times New Roman" w:cs="Times New Roman"/>
+          <w:sz w:val="26"/>
+          <w:szCs w:val="26"/>
+        </w:rPr>
+        <w:t>NFS</w:t>
+      </w:r>
+    </w:p>
+    <w:p>
+      <w:pPr>
+        <w:ind w:left="-360" w:right="-360"/>
+        <w:jc w:val="center"/>
+        <w:rPr>
+          <w:rFonts w:ascii="Times New Roman" w:hAnsi="Times New Roman" w:cs="Times New Roman"/>
+          <w:sz w:val="26"/>
+          <w:szCs w:val="26"/>
+        </w:rPr>
+      </w:pPr>
+    </w:p>
+    <w:p>
+      <w:pPr>
+        <w:ind w:left="-360" w:right="-360"/>
+        <w:jc w:val="center"/>
         <w:rPr>
           <w:rFonts w:ascii="Times New Roman" w:hAnsi="Times New Roman" w:cs="Times New Roman"/>
           <w:sz w:val="26"/>

</xml_diff>